<commit_message>
Actualizacion de shops y otras imagenes
</commit_message>
<xml_diff>
--- a/DocumentaciónProducción/Manual del juego.docx
+++ b/DocumentaciónProducción/Manual del juego.docx
@@ -1,6 +1,6 @@
 
 <file path=word/document.xml><?xml version="1.0" encoding="utf-8"?>
-<w:document xmlns:wpc="http://schemas.microsoft.com/office/word/2010/wordprocessingCanvas" xmlns:cx="http://schemas.microsoft.com/office/drawing/2014/chartex" xmlns:mc="http://schemas.openxmlformats.org/markup-compatibility/2006" xmlns:o="urn:schemas-microsoft-com:office:office" xmlns:r="http://schemas.openxmlformats.org/officeDocument/2006/relationships" xmlns:m="http://schemas.openxmlformats.org/officeDocument/2006/math" xmlns:v="urn:schemas-microsoft-com:vml" xmlns:wp14="http://schemas.microsoft.com/office/word/2010/wordprocessingDrawing" xmlns:wp="http://schemas.openxmlformats.org/drawingml/2006/wordprocessingDrawing" xmlns:w10="urn:schemas-microsoft-com:office:word" xmlns:w="http://schemas.openxmlformats.org/wordprocessingml/2006/main" xmlns:w14="http://schemas.microsoft.com/office/word/2010/wordml" xmlns:w15="http://schemas.microsoft.com/office/word/2012/wordml" xmlns:w16se="http://schemas.microsoft.com/office/word/2015/wordml/symex" xmlns:wpg="http://schemas.microsoft.com/office/word/2010/wordprocessingGroup" xmlns:wpi="http://schemas.microsoft.com/office/word/2010/wordprocessingInk" xmlns:wne="http://schemas.microsoft.com/office/word/2006/wordml" xmlns:wps="http://schemas.microsoft.com/office/word/2010/wordprocessingShape" mc:Ignorable="w14 w15 w16se wp14">
+<w:document xmlns:wpc="http://schemas.microsoft.com/office/word/2010/wordprocessingCanvas" xmlns:mc="http://schemas.openxmlformats.org/markup-compatibility/2006" xmlns:o="urn:schemas-microsoft-com:office:office" xmlns:r="http://schemas.openxmlformats.org/officeDocument/2006/relationships" xmlns:m="http://schemas.openxmlformats.org/officeDocument/2006/math" xmlns:v="urn:schemas-microsoft-com:vml" xmlns:wp14="http://schemas.microsoft.com/office/word/2010/wordprocessingDrawing" xmlns:wp="http://schemas.openxmlformats.org/drawingml/2006/wordprocessingDrawing" xmlns:w10="urn:schemas-microsoft-com:office:word" xmlns:w="http://schemas.openxmlformats.org/wordprocessingml/2006/main" xmlns:w14="http://schemas.microsoft.com/office/word/2010/wordml" xmlns:w15="http://schemas.microsoft.com/office/word/2012/wordml" xmlns:wpg="http://schemas.microsoft.com/office/word/2010/wordprocessingGroup" xmlns:wpi="http://schemas.microsoft.com/office/word/2010/wordprocessingInk" xmlns:wne="http://schemas.microsoft.com/office/word/2006/wordml" xmlns:wps="http://schemas.microsoft.com/office/word/2010/wordprocessingShape" mc:Ignorable="w14 w15 wp14">
   <w:body>
     <w:p>
       <w:pPr>
@@ -53,7 +53,7 @@
       <w:r>
         <w:rPr>
           <w:noProof/>
-          <w:lang w:eastAsia="es-AR"/>
+          <w:lang w:val="es-ES" w:eastAsia="es-ES"/>
         </w:rPr>
         <w:drawing>
           <wp:inline distT="0" distB="0" distL="0" distR="0" wp14:anchorId="44C59F2B" wp14:editId="5AB2A3FA">
@@ -164,28 +164,28 @@
         <w:t>Teclado-flechas (</w:t>
       </w:r>
       <w:proofErr w:type="spellStart"/>
+      <w:r>
+        <w:rPr>
+          <w:rFonts w:ascii="Arial" w:hAnsi="Arial" w:cs="Arial"/>
+          <w:lang w:val="es-MX"/>
+        </w:rPr>
+        <w:t>arriba</w:t>
+      </w:r>
       <w:proofErr w:type="gramStart"/>
       <w:r>
         <w:rPr>
           <w:rFonts w:ascii="Arial" w:hAnsi="Arial" w:cs="Arial"/>
           <w:lang w:val="es-MX"/>
         </w:rPr>
-        <w:t>arriba,abajo</w:t>
-      </w:r>
+        <w:t>,abajo,izquierda,derecha</w:t>
+      </w:r>
+      <w:proofErr w:type="spellEnd"/>
       <w:proofErr w:type="gramEnd"/>
       <w:r>
         <w:rPr>
           <w:rFonts w:ascii="Arial" w:hAnsi="Arial" w:cs="Arial"/>
           <w:lang w:val="es-MX"/>
         </w:rPr>
-        <w:t>,izquierda,derecha</w:t>
-      </w:r>
-      <w:proofErr w:type="spellEnd"/>
-      <w:r>
-        <w:rPr>
-          <w:rFonts w:ascii="Arial" w:hAnsi="Arial" w:cs="Arial"/>
-          <w:lang w:val="es-MX"/>
-        </w:rPr>
         <w:t>)</w:t>
       </w:r>
     </w:p>
@@ -218,73 +218,78 @@
           <w:rFonts w:ascii="Arial" w:hAnsi="Arial" w:cs="Arial"/>
           <w:lang w:val="es-MX"/>
         </w:rPr>
-        <w:t xml:space="preserve">Tecla </w:t>
-      </w:r>
-      <w:proofErr w:type="gramStart"/>
-      <w:r>
-        <w:rPr>
-          <w:rFonts w:ascii="Arial" w:hAnsi="Arial" w:cs="Arial"/>
-          <w:lang w:val="es-MX"/>
-        </w:rPr>
-        <w:t>A  –</w:t>
-      </w:r>
-      <w:proofErr w:type="gramEnd"/>
-      <w:r>
-        <w:rPr>
-          <w:rFonts w:ascii="Arial" w:hAnsi="Arial" w:cs="Arial"/>
-          <w:lang w:val="es-MX"/>
-        </w:rPr>
-        <w:t xml:space="preserve"> Acción básica (espada)</w:t>
-      </w:r>
-    </w:p>
-    <w:p>
-      <w:pPr>
-        <w:rPr>
-          <w:rFonts w:ascii="Arial" w:hAnsi="Arial" w:cs="Arial"/>
-          <w:lang w:val="es-MX"/>
-        </w:rPr>
-      </w:pPr>
-      <w:r>
-        <w:rPr>
-          <w:rFonts w:ascii="Arial" w:hAnsi="Arial" w:cs="Arial"/>
-          <w:lang w:val="es-MX"/>
-        </w:rPr>
-        <w:t>Tecla S - Disparo</w:t>
-      </w:r>
-    </w:p>
-    <w:p>
-      <w:pPr>
-        <w:rPr>
-          <w:rFonts w:ascii="Arial" w:hAnsi="Arial" w:cs="Arial"/>
-          <w:u w:val="single"/>
-          <w:lang w:val="es-MX"/>
-        </w:rPr>
-      </w:pPr>
-      <w:r>
-        <w:rPr>
-          <w:rFonts w:ascii="Arial" w:hAnsi="Arial" w:cs="Arial"/>
-          <w:u w:val="single"/>
-          <w:lang w:val="es-MX"/>
-        </w:rPr>
-        <w:t>Recursos</w:t>
-      </w:r>
-    </w:p>
-    <w:p>
-      <w:pPr>
-        <w:rPr>
-          <w:rFonts w:ascii="Arial" w:hAnsi="Arial" w:cs="Arial"/>
-          <w:lang w:val="es-MX"/>
-        </w:rPr>
-      </w:pPr>
-      <w:r>
-        <w:rPr>
-          <w:rFonts w:ascii="Arial" w:hAnsi="Arial" w:cs="Arial"/>
-          <w:lang w:val="es-MX"/>
-        </w:rPr>
-        <w:t>Tecla D</w:t>
+        <w:t xml:space="preserve">Tecla A  – Acción básica </w:t>
+      </w:r>
+      <w:r>
+        <w:rPr>
+          <w:rFonts w:ascii="Arial" w:hAnsi="Arial" w:cs="Arial"/>
+          <w:lang w:val="es-MX"/>
+        </w:rPr>
+        <w:t>(</w:t>
       </w:r>
       <w:bookmarkStart w:id="0" w:name="_GoBack"/>
       <w:bookmarkEnd w:id="0"/>
+      <w:r>
+        <w:rPr>
+          <w:rFonts w:ascii="Arial" w:hAnsi="Arial" w:cs="Arial"/>
+          <w:lang w:val="es-MX"/>
+        </w:rPr>
+        <w:t>cuchillo</w:t>
+      </w:r>
+      <w:r>
+        <w:rPr>
+          <w:rFonts w:ascii="Arial" w:hAnsi="Arial" w:cs="Arial"/>
+          <w:lang w:val="es-MX"/>
+        </w:rPr>
+        <w:t>)</w:t>
+      </w:r>
+    </w:p>
+    <w:p>
+      <w:pPr>
+        <w:rPr>
+          <w:rFonts w:ascii="Arial" w:hAnsi="Arial" w:cs="Arial"/>
+          <w:lang w:val="es-MX"/>
+        </w:rPr>
+      </w:pPr>
+      <w:r>
+        <w:rPr>
+          <w:rFonts w:ascii="Arial" w:hAnsi="Arial" w:cs="Arial"/>
+          <w:lang w:val="es-MX"/>
+        </w:rPr>
+        <w:t>Tecla S - Disparo</w:t>
+      </w:r>
+    </w:p>
+    <w:p>
+      <w:pPr>
+        <w:rPr>
+          <w:rFonts w:ascii="Arial" w:hAnsi="Arial" w:cs="Arial"/>
+          <w:u w:val="single"/>
+          <w:lang w:val="es-MX"/>
+        </w:rPr>
+      </w:pPr>
+      <w:r>
+        <w:rPr>
+          <w:rFonts w:ascii="Arial" w:hAnsi="Arial" w:cs="Arial"/>
+          <w:u w:val="single"/>
+          <w:lang w:val="es-MX"/>
+        </w:rPr>
+        <w:t>Recursos</w:t>
+      </w:r>
+    </w:p>
+    <w:p>
+      <w:pPr>
+        <w:rPr>
+          <w:rFonts w:ascii="Arial" w:hAnsi="Arial" w:cs="Arial"/>
+          <w:lang w:val="es-MX"/>
+        </w:rPr>
+      </w:pPr>
+      <w:r>
+        <w:rPr>
+          <w:rFonts w:ascii="Arial" w:hAnsi="Arial" w:cs="Arial"/>
+          <w:lang w:val="es-MX"/>
+        </w:rPr>
+        <w:t>Tecla D</w:t>
+      </w:r>
       <w:r>
         <w:rPr>
           <w:rFonts w:ascii="Arial" w:hAnsi="Arial" w:cs="Arial"/>
@@ -359,7 +364,7 @@
 </file>
 
 <file path=word/styles.xml><?xml version="1.0" encoding="utf-8"?>
-<w:styles xmlns:mc="http://schemas.openxmlformats.org/markup-compatibility/2006" xmlns:r="http://schemas.openxmlformats.org/officeDocument/2006/relationships" xmlns:w="http://schemas.openxmlformats.org/wordprocessingml/2006/main" xmlns:w14="http://schemas.microsoft.com/office/word/2010/wordml" xmlns:w15="http://schemas.microsoft.com/office/word/2012/wordml" xmlns:w16se="http://schemas.microsoft.com/office/word/2015/wordml/symex" mc:Ignorable="w14 w15 w16se">
+<w:styles xmlns:mc="http://schemas.openxmlformats.org/markup-compatibility/2006" xmlns:r="http://schemas.openxmlformats.org/officeDocument/2006/relationships" xmlns:w="http://schemas.openxmlformats.org/wordprocessingml/2006/main" xmlns:w14="http://schemas.microsoft.com/office/word/2010/wordml" xmlns:w15="http://schemas.microsoft.com/office/word/2012/wordml" mc:Ignorable="w14 w15">
   <w:docDefaults>
     <w:rPrDefault>
       <w:rPr>

</xml_diff>